<commit_message>
updating github amd resume
</commit_message>
<xml_diff>
--- a/src/assets/resume.docx
+++ b/src/assets/resume.docx
@@ -147,7 +147,18 @@
               <w:pStyle w:val="Subtitle"/>
             </w:pPr>
             <w:r>
-              <w:t>Online resume:</w:t>
+              <w:rPr>
+                <w:spacing w:val="0"/>
+                <w:w w:val="93"/>
+              </w:rPr>
+              <w:t>Online resume</w:t>
+            </w:r>
+            <w:r>
+              <w:rPr>
+                <w:spacing w:val="10"/>
+                <w:w w:val="93"/>
+              </w:rPr>
+              <w:t>:</w:t>
             </w:r>
           </w:p>
           <w:p>
@@ -179,7 +190,6 @@
               <w:showingPlcHdr/>
               <w15:appearance w15:val="hidden"/>
             </w:sdtPr>
-            <w:sdtEndPr/>
             <w:sdtContent>
               <w:p>
                 <w:pPr>
@@ -211,10 +221,10 @@
               <w:t xml:space="preserve"> Permanent resident</w:t>
             </w:r>
             <w:r>
-              <w:t>, 2</w:t>
-            </w:r>
-            <w:r>
-              <w:t>9</w:t>
+              <w:t xml:space="preserve">, </w:t>
+            </w:r>
+            <w:r>
+              <w:t>30</w:t>
             </w:r>
             <w:r>
               <w:t xml:space="preserve"> years old</w:t>
@@ -234,7 +244,6 @@
               <w:showingPlcHdr/>
               <w15:appearance w15:val="hidden"/>
             </w:sdtPr>
-            <w:sdtEndPr/>
             <w:sdtContent>
               <w:p>
                 <w:pPr>
@@ -256,7 +265,6 @@
               <w:showingPlcHdr/>
               <w15:appearance w15:val="hidden"/>
             </w:sdtPr>
-            <w:sdtEndPr/>
             <w:sdtContent>
               <w:p>
                 <w:r>
@@ -281,7 +289,6 @@
               <w:showingPlcHdr/>
               <w15:appearance w15:val="hidden"/>
             </w:sdtPr>
-            <w:sdtEndPr/>
             <w:sdtContent>
               <w:p>
                 <w:r>
@@ -332,7 +339,6 @@
               <w:showingPlcHdr/>
               <w15:appearance w15:val="hidden"/>
             </w:sdtPr>
-            <w:sdtEndPr/>
             <w:sdtContent>
               <w:p>
                 <w:pPr>
@@ -348,20 +354,46 @@
             <w:pPr>
               <w:pStyle w:val="Heading4"/>
             </w:pPr>
+            <w:proofErr w:type="gramStart"/>
             <w:r>
               <w:rPr>
                 <w:rFonts w:ascii="Helvetica" w:hAnsi="Helvetica"/>
                 <w:bCs/>
                 <w:color w:val="000000"/>
               </w:rPr>
-              <w:t>Bachelor's in Civil Engineer</w:t>
-            </w:r>
+              <w:t>Bachelor's</w:t>
+            </w:r>
+            <w:proofErr w:type="gramEnd"/>
             <w:r>
               <w:rPr>
                 <w:rFonts w:ascii="Helvetica" w:hAnsi="Helvetica"/>
                 <w:bCs/>
                 <w:color w:val="000000"/>
               </w:rPr>
+              <w:t xml:space="preserve"> in </w:t>
+            </w:r>
+            <w:r>
+              <w:rPr>
+                <w:rFonts w:ascii="Helvetica" w:hAnsi="Helvetica"/>
+                <w:bCs/>
+                <w:color w:val="000000"/>
+              </w:rPr>
+              <w:t>Software</w:t>
+            </w:r>
+            <w:r>
+              <w:rPr>
+                <w:rFonts w:ascii="Helvetica" w:hAnsi="Helvetica"/>
+                <w:bCs/>
+                <w:color w:val="000000"/>
+              </w:rPr>
+              <w:t xml:space="preserve"> Engineer</w:t>
+            </w:r>
+            <w:r>
+              <w:rPr>
+                <w:rFonts w:ascii="Helvetica" w:hAnsi="Helvetica"/>
+                <w:bCs/>
+                <w:color w:val="000000"/>
+              </w:rPr>
               <w:t xml:space="preserve"> (VENEZUELA)</w:t>
             </w:r>
           </w:p>
@@ -429,31 +461,14 @@
             </w:r>
           </w:p>
           <w:p>
-            <w:pPr>
-              <w:rPr>
-                <w:color w:val="000000" w:themeColor="text1"/>
-              </w:rPr>
-            </w:pPr>
             <w:r>
               <w:t xml:space="preserve">Florida Licensed Home Inspector </w:t>
             </w:r>
             <w:r>
               <w:t>(2019)</w:t>
             </w:r>
-            <w:r>
-              <w:rPr>
-                <w:color w:val="000000" w:themeColor="text1"/>
-              </w:rPr>
-              <w:t xml:space="preserve"> </w:t>
-            </w:r>
-          </w:p>
-          <w:p>
-            <w:pPr>
-              <w:rPr>
-                <w:color w:val="000000" w:themeColor="text1"/>
-              </w:rPr>
-            </w:pPr>
-          </w:p>
+          </w:p>
+          <w:p/>
           <w:p>
             <w:pPr>
               <w:rPr>
@@ -466,17 +481,33 @@
                 <w:b/>
                 <w:bCs/>
               </w:rPr>
-              <w:t>ZTM Academy (Web developing)</w:t>
-            </w:r>
-          </w:p>
-          <w:p>
-            <w:r>
-              <w:t>Complete Web Developer, completed 2021, updated to 2023</w:t>
-            </w:r>
-          </w:p>
-          <w:p>
-            <w:r>
-              <w:t>Complete React Developer, completed 2022, updated 2023</w:t>
+              <w:t xml:space="preserve">ZTM </w:t>
+            </w:r>
+            <w:r>
+              <w:rPr>
+                <w:b/>
+                <w:bCs/>
+              </w:rPr>
+              <w:t>Academy (Web developing)</w:t>
+            </w:r>
+          </w:p>
+          <w:p>
+            <w:r>
+              <w:t xml:space="preserve">Complete </w:t>
+            </w:r>
+            <w:r>
+              <w:t>Web Developer</w:t>
+            </w:r>
+            <w:r>
+              <w:t xml:space="preserve"> Certification (2020)</w:t>
+            </w:r>
+          </w:p>
+          <w:p>
+            <w:r>
+              <w:t>Complete React Developer</w:t>
+            </w:r>
+            <w:r>
+              <w:t xml:space="preserve"> Certification (2020)</w:t>
             </w:r>
           </w:p>
           <w:p>
@@ -496,7 +527,6 @@
               <w:showingPlcHdr/>
               <w15:appearance w15:val="hidden"/>
             </w:sdtPr>
-            <w:sdtEndPr/>
             <w:sdtContent>
               <w:p>
                 <w:pPr>
@@ -521,13 +551,21 @@
               </w:rPr>
             </w:pPr>
             <w:r>
-              <w:t>Investment TEM 123 C.A (VENEZUELA) ,</w:t>
-            </w:r>
+              <w:t>Investment TEM 123 C.A (VENEZUELA</w:t>
+            </w:r>
+            <w:proofErr w:type="gramStart"/>
+            <w:r>
+              <w:t>) ,</w:t>
+            </w:r>
+            <w:proofErr w:type="gramEnd"/>
             <w:r>
               <w:t xml:space="preserve"> </w:t>
             </w:r>
             <w:r>
-              <w:t xml:space="preserve">Civil engineer assistant </w:t>
+              <w:t>Project manager</w:t>
+            </w:r>
+            <w:r>
+              <w:t xml:space="preserve"> assistant </w:t>
             </w:r>
           </w:p>
           <w:p>
@@ -546,11 +584,38 @@
           </w:p>
           <w:p>
             <w:r>
-              <w:t>Inspect each house daily to assure the quality of workmanship, ensures all work is in accordance with plans and specifications and determines the status as it compares to the production schedule.</w:t>
+              <w:t>Inspect</w:t>
             </w:r>
             <w:r>
               <w:t xml:space="preserve"> </w:t>
             </w:r>
+            <w:r>
+              <w:t>daily</w:t>
+            </w:r>
+            <w:r>
+              <w:t xml:space="preserve"> </w:t>
+            </w:r>
+            <w:r>
+              <w:t>schedule</w:t>
+            </w:r>
+            <w:r>
+              <w:t xml:space="preserve"> to assure quality of work, ensures all </w:t>
+            </w:r>
+            <w:r>
+              <w:t>projects</w:t>
+            </w:r>
+            <w:r>
+              <w:t xml:space="preserve"> </w:t>
+            </w:r>
+            <w:r>
+              <w:t>are</w:t>
+            </w:r>
+            <w:r>
+              <w:t xml:space="preserve"> in accordance with plans and specifications and determines the status as it compares to the production schedule.</w:t>
+            </w:r>
+            <w:r>
+              <w:t xml:space="preserve"> </w:t>
+            </w:r>
           </w:p>
           <w:p/>
           <w:p>
@@ -575,7 +640,10 @@
               <w:t xml:space="preserve"> </w:t>
             </w:r>
             <w:r>
-              <w:t>General contractor assistant</w:t>
+              <w:t>Real State</w:t>
+            </w:r>
+            <w:r>
+              <w:t xml:space="preserve"> assistant</w:t>
             </w:r>
             <w:r>
               <w:t xml:space="preserve">  </w:t>
@@ -597,8 +665,13 @@
           </w:p>
           <w:p>
             <w:r>
-              <w:t>Assist to recognize and enforce quality standards through daily inspection of homes under construction</w:t>
-            </w:r>
+              <w:t xml:space="preserve">Assist to recognize and enforce quality standards through daily inspection of homes under </w:t>
+            </w:r>
+            <w:proofErr w:type="gramStart"/>
+            <w:r>
+              <w:t>construction</w:t>
+            </w:r>
+            <w:proofErr w:type="gramEnd"/>
             <w:r>
               <w:t xml:space="preserve"> </w:t>
             </w:r>
@@ -634,12 +707,6 @@
               <w:t>Perform multiple inspections per day</w:t>
             </w:r>
             <w:r>
-              <w:t xml:space="preserve"> (average of 20 inspections per week)</w:t>
-            </w:r>
-            <w:r>
-              <w:t xml:space="preserve"> to</w:t>
-            </w:r>
-            <w:r>
               <w:t xml:space="preserve"> </w:t>
             </w:r>
             <w:r>
@@ -655,8 +722,13 @@
               <w:t xml:space="preserve"> (residential and commercial)</w:t>
             </w:r>
             <w:r>
-              <w:t xml:space="preserve"> and supervise other inspectors reports to guarantee correct company standards</w:t>
-            </w:r>
+              <w:t xml:space="preserve"> and supervise other inspectors reports to guarantee correct company </w:t>
+            </w:r>
+            <w:proofErr w:type="gramStart"/>
+            <w:r>
+              <w:t>standards</w:t>
+            </w:r>
+            <w:proofErr w:type="gramEnd"/>
           </w:p>
           <w:sdt>
             <w:sdtPr>
@@ -668,7 +740,6 @@
               <w:showingPlcHdr/>
               <w15:appearance w15:val="hidden"/>
             </w:sdtPr>
-            <w:sdtEndPr/>
             <w:sdtContent>
               <w:p>
                 <w:pPr>
@@ -690,7 +761,20 @@
             <w:pPr>
               <w:rPr>
                 <w:b/>
-                <w:bCs/>
+                <w:color w:val="000000" w:themeColor="text1"/>
+              </w:rPr>
+            </w:pPr>
+            <w:r>
+              <w:rPr>
+                <w:b/>
+                <w:color w:val="000000" w:themeColor="text1"/>
+              </w:rPr>
+              <w:t>Developer skills</w:t>
+            </w:r>
+          </w:p>
+          <w:p>
+            <w:pPr>
+              <w:rPr>
                 <w:color w:val="000000" w:themeColor="text1"/>
               </w:rPr>
             </w:pPr>
@@ -700,40 +784,158 @@
                 <w:bCs/>
                 <w:color w:val="000000" w:themeColor="text1"/>
               </w:rPr>
-              <w:t>Communication skills</w:t>
-            </w:r>
-          </w:p>
-          <w:p>
-            <w:pPr>
-              <w:rPr>
-                <w:bCs/>
-                <w:color w:val="000000" w:themeColor="text1"/>
-              </w:rPr>
-            </w:pPr>
-            <w:r>
-              <w:rPr>
-                <w:bCs/>
-                <w:color w:val="000000" w:themeColor="text1"/>
-              </w:rPr>
-              <w:t>English/Spanish</w:t>
-            </w:r>
-          </w:p>
-          <w:p>
-            <w:pPr>
+              <w:t>Front End applications</w:t>
+            </w:r>
+            <w:r>
+              <w:rPr>
+                <w:color w:val="000000" w:themeColor="text1"/>
+              </w:rPr>
+              <w:t>:</w:t>
+            </w:r>
+            <w:r>
+              <w:rPr>
+                <w:color w:val="000000" w:themeColor="text1"/>
+              </w:rPr>
+              <w:t xml:space="preserve"> React</w:t>
+            </w:r>
+            <w:r>
+              <w:rPr>
+                <w:color w:val="000000" w:themeColor="text1"/>
+              </w:rPr>
+              <w:t xml:space="preserve"> (Hooks/Redux)</w:t>
+            </w:r>
+            <w:r>
+              <w:rPr>
+                <w:color w:val="000000" w:themeColor="text1"/>
+              </w:rPr>
+              <w:t>,</w:t>
+            </w:r>
+            <w:r>
+              <w:rPr>
+                <w:color w:val="000000" w:themeColor="text1"/>
+              </w:rPr>
+              <w:t xml:space="preserve"> </w:t>
+            </w:r>
+            <w:r>
+              <w:rPr>
+                <w:color w:val="000000" w:themeColor="text1"/>
+              </w:rPr>
+              <w:t>HTML5, CSS</w:t>
+            </w:r>
+            <w:r>
+              <w:rPr>
+                <w:color w:val="000000" w:themeColor="text1"/>
+              </w:rPr>
+              <w:t xml:space="preserve"> </w:t>
+            </w:r>
+            <w:r>
+              <w:rPr>
+                <w:color w:val="000000" w:themeColor="text1"/>
+              </w:rPr>
+              <w:t>(</w:t>
+            </w:r>
+            <w:proofErr w:type="spellStart"/>
+            <w:r>
+              <w:rPr>
+                <w:color w:val="000000" w:themeColor="text1"/>
+              </w:rPr>
+              <w:t>Scss</w:t>
+            </w:r>
+            <w:proofErr w:type="spellEnd"/>
+            <w:r>
+              <w:rPr>
+                <w:color w:val="000000" w:themeColor="text1"/>
+              </w:rPr>
+              <w:t>, Bootstrap</w:t>
+            </w:r>
+            <w:r>
+              <w:rPr>
+                <w:color w:val="000000" w:themeColor="text1"/>
+              </w:rPr>
+              <w:t>)</w:t>
+            </w:r>
+            <w:r>
+              <w:rPr>
+                <w:color w:val="000000" w:themeColor="text1"/>
+              </w:rPr>
+              <w:t xml:space="preserve">, </w:t>
+            </w:r>
+            <w:r>
+              <w:rPr>
+                <w:color w:val="000000" w:themeColor="text1"/>
+              </w:rPr>
+              <w:t>JavaScript</w:t>
+            </w:r>
+          </w:p>
+          <w:p>
+            <w:pPr>
+              <w:rPr>
+                <w:color w:val="000000" w:themeColor="text1"/>
+              </w:rPr>
+            </w:pPr>
+            <w:r>
               <w:rPr>
                 <w:b/>
                 <w:bCs/>
                 <w:color w:val="000000" w:themeColor="text1"/>
               </w:rPr>
-            </w:pPr>
-            <w:r>
+              <w:t>Back End</w:t>
+            </w:r>
+            <w:r>
+              <w:rPr>
+                <w:color w:val="000000" w:themeColor="text1"/>
+              </w:rPr>
+              <w:t>:</w:t>
+            </w:r>
+            <w:r>
+              <w:rPr>
+                <w:color w:val="000000" w:themeColor="text1"/>
+              </w:rPr>
+              <w:t xml:space="preserve"> Node JS, </w:t>
+            </w:r>
+            <w:proofErr w:type="spellStart"/>
+            <w:r>
+              <w:rPr>
+                <w:color w:val="000000" w:themeColor="text1"/>
+              </w:rPr>
+              <w:t>PostgresSQL</w:t>
+            </w:r>
+            <w:proofErr w:type="spellEnd"/>
+            <w:r>
+              <w:rPr>
+                <w:color w:val="000000" w:themeColor="text1"/>
+              </w:rPr>
+              <w:t>,</w:t>
+            </w:r>
+            <w:r>
+              <w:rPr>
+                <w:color w:val="000000" w:themeColor="text1"/>
+              </w:rPr>
+              <w:t xml:space="preserve"> </w:t>
+            </w:r>
+            <w:proofErr w:type="spellStart"/>
+            <w:r>
+              <w:rPr>
+                <w:color w:val="000000" w:themeColor="text1"/>
+              </w:rPr>
+              <w:t>Firabase</w:t>
+            </w:r>
+            <w:proofErr w:type="spellEnd"/>
+            <w:r>
+              <w:rPr>
+                <w:color w:val="000000" w:themeColor="text1"/>
+              </w:rPr>
+              <w:t xml:space="preserve"> (Google database), Heroku</w:t>
+            </w:r>
+          </w:p>
+          <w:p>
+            <w:pPr>
               <w:rPr>
                 <w:b/>
                 <w:bCs/>
                 <w:color w:val="000000" w:themeColor="text1"/>
               </w:rPr>
-              <w:t>Planning and Organization</w:t>
-            </w:r>
+            </w:pPr>
           </w:p>
           <w:p>
             <w:pPr>
@@ -749,7 +951,22 @@
                 <w:bCs/>
                 <w:color w:val="000000" w:themeColor="text1"/>
               </w:rPr>
-              <w:t>Willingness to Learn</w:t>
+              <w:t>Communication skills</w:t>
+            </w:r>
+          </w:p>
+          <w:p>
+            <w:pPr>
+              <w:rPr>
+                <w:bCs/>
+                <w:color w:val="000000" w:themeColor="text1"/>
+              </w:rPr>
+            </w:pPr>
+            <w:r>
+              <w:rPr>
+                <w:bCs/>
+                <w:color w:val="000000" w:themeColor="text1"/>
+              </w:rPr>
+              <w:t>English/Spanish</w:t>
             </w:r>
           </w:p>
           <w:p>
@@ -760,31 +977,143 @@
                 <w:color w:val="000000" w:themeColor="text1"/>
               </w:rPr>
             </w:pPr>
-            <w:r>
+          </w:p>
+          <w:p>
+            <w:pPr>
               <w:rPr>
                 <w:b/>
                 <w:bCs/>
                 <w:color w:val="000000" w:themeColor="text1"/>
               </w:rPr>
-              <w:t xml:space="preserve">Professionalism </w:t>
-            </w:r>
-          </w:p>
-          <w:p>
-            <w:pPr>
+            </w:pPr>
+            <w:r>
               <w:rPr>
                 <w:b/>
                 <w:bCs/>
                 <w:color w:val="000000" w:themeColor="text1"/>
               </w:rPr>
-            </w:pPr>
-            <w:r>
-              <w:rPr>
-                <w:b/>
-                <w:bCs/>
-                <w:color w:val="000000" w:themeColor="text1"/>
-              </w:rPr>
-              <w:t xml:space="preserve">Costumer obsessed </w:t>
-            </w:r>
+              <w:t>Personal skills</w:t>
+            </w:r>
+          </w:p>
+          <w:p>
+            <w:pPr>
+              <w:rPr>
+                <w:color w:val="000000" w:themeColor="text1"/>
+              </w:rPr>
+            </w:pPr>
+            <w:r>
+              <w:rPr>
+                <w:color w:val="000000" w:themeColor="text1"/>
+              </w:rPr>
+              <w:t>Planning and Organization</w:t>
+            </w:r>
+          </w:p>
+          <w:p>
+            <w:pPr>
+              <w:rPr>
+                <w:color w:val="000000" w:themeColor="text1"/>
+              </w:rPr>
+            </w:pPr>
+            <w:r>
+              <w:rPr>
+                <w:color w:val="000000" w:themeColor="text1"/>
+              </w:rPr>
+              <w:t>Willingness to Learn</w:t>
+            </w:r>
+            <w:r>
+              <w:rPr>
+                <w:color w:val="000000" w:themeColor="text1"/>
+              </w:rPr>
+              <w:t xml:space="preserve"> and fast </w:t>
+            </w:r>
+            <w:proofErr w:type="gramStart"/>
+            <w:r>
+              <w:rPr>
+                <w:color w:val="000000" w:themeColor="text1"/>
+              </w:rPr>
+              <w:t>learner</w:t>
+            </w:r>
+            <w:proofErr w:type="gramEnd"/>
+          </w:p>
+          <w:p>
+            <w:pPr>
+              <w:rPr>
+                <w:color w:val="000000" w:themeColor="text1"/>
+              </w:rPr>
+            </w:pPr>
+            <w:r>
+              <w:rPr>
+                <w:color w:val="000000" w:themeColor="text1"/>
+              </w:rPr>
+              <w:t>People skills and team player</w:t>
+            </w:r>
+          </w:p>
+          <w:p>
+            <w:pPr>
+              <w:rPr>
+                <w:color w:val="000000" w:themeColor="text1"/>
+              </w:rPr>
+            </w:pPr>
+            <w:r>
+              <w:rPr>
+                <w:color w:val="000000" w:themeColor="text1"/>
+              </w:rPr>
+              <w:t xml:space="preserve">Abide by the rules </w:t>
+            </w:r>
+            <w:r>
+              <w:rPr>
+                <w:color w:val="000000" w:themeColor="text1"/>
+              </w:rPr>
+              <w:t xml:space="preserve">and </w:t>
+            </w:r>
+            <w:proofErr w:type="gramStart"/>
+            <w:r>
+              <w:rPr>
+                <w:color w:val="000000" w:themeColor="text1"/>
+              </w:rPr>
+              <w:t>responsible</w:t>
+            </w:r>
+            <w:proofErr w:type="gramEnd"/>
+            <w:r>
+              <w:rPr>
+                <w:color w:val="000000" w:themeColor="text1"/>
+              </w:rPr>
+              <w:t xml:space="preserve"> </w:t>
+            </w:r>
+          </w:p>
+          <w:p>
+            <w:pPr>
+              <w:rPr>
+                <w:color w:val="000000" w:themeColor="text1"/>
+              </w:rPr>
+            </w:pPr>
+            <w:r>
+              <w:rPr>
+                <w:color w:val="000000" w:themeColor="text1"/>
+              </w:rPr>
+              <w:t xml:space="preserve">Good communication </w:t>
+            </w:r>
+          </w:p>
+          <w:p>
+            <w:pPr>
+              <w:rPr>
+                <w:color w:val="000000" w:themeColor="text1"/>
+              </w:rPr>
+            </w:pPr>
+          </w:p>
+          <w:p>
+            <w:pPr>
+              <w:rPr>
+                <w:color w:val="000000" w:themeColor="text1"/>
+              </w:rPr>
+            </w:pPr>
+          </w:p>
+          <w:p>
+            <w:pPr>
+              <w:rPr>
+                <w:color w:val="000000" w:themeColor="text1"/>
+              </w:rPr>
+            </w:pPr>
           </w:p>
           <w:p>
             <w:pPr>
@@ -1989,8 +2318,11 @@
   <w:rsids>
     <w:rsidRoot w:val="00E86EF1"/>
     <w:rsid w:val="00017AD2"/>
+    <w:rsid w:val="00513200"/>
     <w:rsid w:val="00583D31"/>
+    <w:rsid w:val="005A0395"/>
     <w:rsid w:val="00983983"/>
+    <w:rsid w:val="00B0209B"/>
     <w:rsid w:val="00D42D7F"/>
     <w:rsid w:val="00E65C7A"/>
     <w:rsid w:val="00E86EF1"/>
@@ -2786,6 +3118,23 @@
 </file>
 
 <file path=customXml/item1.xml><?xml version="1.0" encoding="utf-8"?>
+<?mso-contentType ?>
+<FormTemplates xmlns="http://schemas.microsoft.com/sharepoint/v3/contenttype/forms">
+  <Display>DocumentLibraryForm</Display>
+  <Edit>DocumentLibraryForm</Edit>
+  <New>DocumentLibraryForm</New>
+</FormTemplates>
+</file>
+
+<file path=customXml/item2.xml><?xml version="1.0" encoding="utf-8"?>
+<p:properties xmlns:p="http://schemas.microsoft.com/office/2006/metadata/properties" xmlns:xsi="http://www.w3.org/2001/XMLSchema-instance" xmlns:pc="http://schemas.microsoft.com/office/infopath/2007/PartnerControls">
+  <documentManagement>
+    <MediaServiceKeyPoints xmlns="71af3243-3dd4-4a8d-8c0d-dd76da1f02a5" xsi:nil="true"/>
+  </documentManagement>
+</p:properties>
+</file>
+
+<file path=customXml/item3.xml><?xml version="1.0" encoding="utf-8"?>
 <ct:contentTypeSchema xmlns:ct="http://schemas.microsoft.com/office/2006/metadata/contentType" xmlns:ma="http://schemas.microsoft.com/office/2006/metadata/properties/metaAttributes" ct:_="" ma:_="" ma:contentTypeName="Document" ma:contentTypeID="0x01010079F111ED35F8CC479449609E8A0923A6" ma:contentTypeVersion="11" ma:contentTypeDescription="Create a new document." ma:contentTypeScope="" ma:versionID="1c2eb7a32e66fb6e4260f3771546a5e2">
   <xsd:schema xmlns:xsd="http://www.w3.org/2001/XMLSchema" xmlns:xs="http://www.w3.org/2001/XMLSchema" xmlns:p="http://schemas.microsoft.com/office/2006/metadata/properties" xmlns:ns2="71af3243-3dd4-4a8d-8c0d-dd76da1f02a5" xmlns:ns3="16c05727-aa75-4e4a-9b5f-8a80a1165891" targetNamespace="http://schemas.microsoft.com/office/2006/metadata/properties" ma:root="true" ma:fieldsID="04e1f6479c48b08974ba73b5ca973489" ns2:_="" ns3:_="">
     <xsd:import namespace="71af3243-3dd4-4a8d-8c0d-dd76da1f02a5"/>
@@ -2996,24 +3345,25 @@
 </ct:contentTypeSchema>
 </file>
 
-<file path=customXml/item2.xml><?xml version="1.0" encoding="utf-8"?>
-<p:properties xmlns:p="http://schemas.microsoft.com/office/2006/metadata/properties" xmlns:xsi="http://www.w3.org/2001/XMLSchema-instance" xmlns:pc="http://schemas.microsoft.com/office/infopath/2007/PartnerControls">
-  <documentManagement>
-    <MediaServiceKeyPoints xmlns="71af3243-3dd4-4a8d-8c0d-dd76da1f02a5" xsi:nil="true"/>
-  </documentManagement>
-</p:properties>
+<file path=customXml/itemProps1.xml><?xml version="1.0" encoding="utf-8"?>
+<ds:datastoreItem xmlns:ds="http://schemas.openxmlformats.org/officeDocument/2006/customXml" ds:itemID="{18506A0D-4821-47C2-BD9B-CACF27C6B108}">
+  <ds:schemaRefs>
+    <ds:schemaRef ds:uri="http://schemas.microsoft.com/sharepoint/v3/contenttype/forms"/>
+  </ds:schemaRefs>
+</ds:datastoreItem>
 </file>
 
-<file path=customXml/item3.xml><?xml version="1.0" encoding="utf-8"?>
-<?mso-contentType ?>
-<FormTemplates xmlns="http://schemas.microsoft.com/sharepoint/v3/contenttype/forms">
-  <Display>DocumentLibraryForm</Display>
-  <Edit>DocumentLibraryForm</Edit>
-  <New>DocumentLibraryForm</New>
-</FormTemplates>
+<file path=customXml/itemProps2.xml><?xml version="1.0" encoding="utf-8"?>
+<ds:datastoreItem xmlns:ds="http://schemas.openxmlformats.org/officeDocument/2006/customXml" ds:itemID="{DD14EC26-251D-443A-AF4F-B15D0F3B0F84}">
+  <ds:schemaRefs>
+    <ds:schemaRef ds:uri="http://schemas.microsoft.com/office/2006/metadata/properties"/>
+    <ds:schemaRef ds:uri="http://schemas.microsoft.com/office/infopath/2007/PartnerControls"/>
+    <ds:schemaRef ds:uri="71af3243-3dd4-4a8d-8c0d-dd76da1f02a5"/>
+  </ds:schemaRefs>
+</ds:datastoreItem>
 </file>
 
-<file path=customXml/itemProps1.xml><?xml version="1.0" encoding="utf-8"?>
+<file path=customXml/itemProps3.xml><?xml version="1.0" encoding="utf-8"?>
 <ds:datastoreItem xmlns:ds="http://schemas.openxmlformats.org/officeDocument/2006/customXml" ds:itemID="{8143E149-BD72-41A7-8F13-AF59DE30D6FA}">
   <ds:schemaRefs>
     <ds:schemaRef ds:uri="http://schemas.microsoft.com/office/2006/metadata/contentType"/>
@@ -3030,22 +3380,4 @@
     <ds:schemaRef ds:uri="http://schemas.microsoft.com/internal/obd"/>
   </ds:schemaRefs>
 </ds:datastoreItem>
-</file>
-
-<file path=customXml/itemProps2.xml><?xml version="1.0" encoding="utf-8"?>
-<ds:datastoreItem xmlns:ds="http://schemas.openxmlformats.org/officeDocument/2006/customXml" ds:itemID="{DD14EC26-251D-443A-AF4F-B15D0F3B0F84}">
-  <ds:schemaRefs>
-    <ds:schemaRef ds:uri="http://schemas.microsoft.com/office/2006/metadata/properties"/>
-    <ds:schemaRef ds:uri="http://schemas.microsoft.com/office/infopath/2007/PartnerControls"/>
-    <ds:schemaRef ds:uri="71af3243-3dd4-4a8d-8c0d-dd76da1f02a5"/>
-  </ds:schemaRefs>
-</ds:datastoreItem>
-</file>
-
-<file path=customXml/itemProps3.xml><?xml version="1.0" encoding="utf-8"?>
-<ds:datastoreItem xmlns:ds="http://schemas.openxmlformats.org/officeDocument/2006/customXml" ds:itemID="{18506A0D-4821-47C2-BD9B-CACF27C6B108}">
-  <ds:schemaRefs>
-    <ds:schemaRef ds:uri="http://schemas.microsoft.com/sharepoint/v3/contenttype/forms"/>
-  </ds:schemaRefs>
-</ds:datastoreItem>
 </file>
</xml_diff>